<commit_message>
embedded code chunk to the method section
</commit_message>
<xml_diff>
--- a/docs/index.docx
+++ b/docs/index.docx
@@ -1097,7 +1097,7 @@
       </w:r>
     </w:p>
     <w:bookmarkEnd w:id="23"/>
-    <w:bookmarkStart w:id="24" w:name="sec-methods"/>
+    <w:bookmarkStart w:id="25" w:name="sec-methods"/>
     <w:p>
       <w:pPr>
         <w:pStyle w:val="Heading2"/>
@@ -1111,6 +1111,269 @@
         <w:pStyle w:val="FirstParagraph"/>
       </w:pPr>
       <w:r>
+        <w:t xml:space="preserve">Data were retrieved from WHO-DON API.</w:t>
+      </w:r>
+    </w:p>
+    <w:p>
+      <w:pPr>
+        <w:pStyle w:val="SourceCode"/>
+      </w:pPr>
+      <w:r>
+        <w:rPr>
+          <w:rStyle w:val="NormalTok"/>
+        </w:rPr>
+        <w:t xml:space="preserve">glimpse(all_news_df)</w:t>
+      </w:r>
+    </w:p>
+    <w:p>
+      <w:pPr>
+        <w:pStyle w:val="SourceCode"/>
+      </w:pPr>
+      <w:r>
+        <w:rPr>
+          <w:rStyle w:val="VerbatimChar"/>
+        </w:rPr>
+        <w:t xml:space="preserve">Rows: 3,102</w:t>
+      </w:r>
+      <w:r>
+        <w:br/>
+      </w:r>
+      <w:r>
+        <w:rPr>
+          <w:rStyle w:val="VerbatimChar"/>
+        </w:rPr>
+        <w:t xml:space="preserve">Columns: 22</w:t>
+      </w:r>
+      <w:r>
+        <w:br/>
+      </w:r>
+      <w:r>
+        <w:rPr>
+          <w:rStyle w:val="VerbatimChar"/>
+        </w:rPr>
+        <w:t xml:space="preserve">$ Id                     &lt;chr&gt; "8c8a4612-7d82-4e67-adb8-e1bc9aa69c4b", "696077…</w:t>
+      </w:r>
+      <w:r>
+        <w:br/>
+      </w:r>
+      <w:r>
+        <w:rPr>
+          <w:rStyle w:val="VerbatimChar"/>
+        </w:rPr>
+        <w:t xml:space="preserve">$ LastModified           &lt;dttm&gt; 2024-05-30 14:31:48, 2024-05-16 14:53:26, 2024…</w:t>
+      </w:r>
+      <w:r>
+        <w:br/>
+      </w:r>
+      <w:r>
+        <w:rPr>
+          <w:rStyle w:val="VerbatimChar"/>
+        </w:rPr>
+        <w:t xml:space="preserve">$ PublicationDate        &lt;dttm&gt; 2024-05-30 10:31:02, 2024-05-08 16:40:02, 2024…</w:t>
+      </w:r>
+      <w:r>
+        <w:br/>
+      </w:r>
+      <w:r>
+        <w:rPr>
+          <w:rStyle w:val="VerbatimChar"/>
+        </w:rPr>
+        <w:t xml:space="preserve">$ DateCreated            &lt;dttm&gt; 2024-05-30 10:31:02, 2024-05-08 16:40:02, 2024…</w:t>
+      </w:r>
+      <w:r>
+        <w:br/>
+      </w:r>
+      <w:r>
+        <w:rPr>
+          <w:rStyle w:val="VerbatimChar"/>
+        </w:rPr>
+        <w:t xml:space="preserve">$ IncludeInSitemap       &lt;lgl&gt; TRUE, TRUE, TRUE, TRUE, TRUE, TRUE, TRUE, TRUE,…</w:t>
+      </w:r>
+      <w:r>
+        <w:br/>
+      </w:r>
+      <w:r>
+        <w:rPr>
+          <w:rStyle w:val="VerbatimChar"/>
+        </w:rPr>
+        <w:t xml:space="preserve">$ SystemSourceKey        &lt;lgl&gt; NA, NA, NA, NA, NA, NA, NA, NA, NA, NA, NA, NA,…</w:t>
+      </w:r>
+      <w:r>
+        <w:br/>
+      </w:r>
+      <w:r>
+        <w:rPr>
+          <w:rStyle w:val="VerbatimChar"/>
+        </w:rPr>
+        <w:t xml:space="preserve">$ UrlName                &lt;chr&gt; "2024-DON518", "2024-DON516", "2024-DON517", "2…</w:t>
+      </w:r>
+      <w:r>
+        <w:br/>
+      </w:r>
+      <w:r>
+        <w:rPr>
+          <w:rStyle w:val="VerbatimChar"/>
+        </w:rPr>
+        <w:t xml:space="preserve">$ ItemDefaultUrl         &lt;chr&gt; "/2024-DON518", "/2024-DON516", "/2024-DON517",…</w:t>
+      </w:r>
+      <w:r>
+        <w:br/>
+      </w:r>
+      <w:r>
+        <w:rPr>
+          <w:rStyle w:val="VerbatimChar"/>
+        </w:rPr>
+        <w:t xml:space="preserve">$ Response               &lt;chr&gt; "The overall capacity for countries to respond …</w:t>
+      </w:r>
+      <w:r>
+        <w:br/>
+      </w:r>
+      <w:r>
+        <w:rPr>
+          <w:rStyle w:val="VerbatimChar"/>
+        </w:rPr>
+        <w:t xml:space="preserve">$ FurtherInformation     &lt;chr&gt; "WHO Fact sheet: Dengue and severe dengue; http…</w:t>
+      </w:r>
+      <w:r>
+        <w:br/>
+      </w:r>
+      <w:r>
+        <w:rPr>
+          <w:rStyle w:val="VerbatimChar"/>
+        </w:rPr>
+        <w:t xml:space="preserve">$ Summary                &lt;chr&gt; "As of 30 April 2024, over 7.6 million dengue c…</w:t>
+      </w:r>
+      <w:r>
+        <w:br/>
+      </w:r>
+      <w:r>
+        <w:rPr>
+          <w:rStyle w:val="VerbatimChar"/>
+        </w:rPr>
+        <w:t xml:space="preserve">$ PublicationDateAndTime &lt;dttm&gt; 2024-05-30 18:00:00, 2024-05-08 16:24:14, 2024…</w:t>
+      </w:r>
+      <w:r>
+        <w:br/>
+      </w:r>
+      <w:r>
+        <w:rPr>
+          <w:rStyle w:val="VerbatimChar"/>
+        </w:rPr>
+        <w:t xml:space="preserve">$ TitleSuffix            &lt;chr&gt; "", "", "", "", "", "", "", "", "", "", "", "",…</w:t>
+      </w:r>
+      <w:r>
+        <w:br/>
+      </w:r>
+      <w:r>
+        <w:rPr>
+          <w:rStyle w:val="VerbatimChar"/>
+        </w:rPr>
+        <w:t xml:space="preserve">$ UseOverrideTitle       &lt;lgl&gt; TRUE, TRUE, TRUE, TRUE, FALSE, FALSE, TRUE, TRU…</w:t>
+      </w:r>
+      <w:r>
+        <w:br/>
+      </w:r>
+      <w:r>
+        <w:rPr>
+          <w:rStyle w:val="VerbatimChar"/>
+        </w:rPr>
+        <w:t xml:space="preserve">$ Title                  &lt;chr&gt; "Dengue - Global situation", "Middle East respi…</w:t>
+      </w:r>
+      <w:r>
+        <w:br/>
+      </w:r>
+      <w:r>
+        <w:rPr>
+          <w:rStyle w:val="VerbatimChar"/>
+        </w:rPr>
+        <w:t xml:space="preserve">$ Epidemiology           &lt;chr&gt; "Dengue virus is transmitted to humans through …</w:t>
+      </w:r>
+      <w:r>
+        <w:br/>
+      </w:r>
+      <w:r>
+        <w:rPr>
+          <w:rStyle w:val="VerbatimChar"/>
+        </w:rPr>
+        <w:t xml:space="preserve">$ OverrideTitle          &lt;chr&gt; "Dengue - Global situation", "Middle East respi…</w:t>
+      </w:r>
+      <w:r>
+        <w:br/>
+      </w:r>
+      <w:r>
+        <w:rPr>
+          <w:rStyle w:val="VerbatimChar"/>
+        </w:rPr>
+        <w:t xml:space="preserve">$ Advice                 &lt;chr&gt; "Dengue is primarily an urban disease of the tr…</w:t>
+      </w:r>
+      <w:r>
+        <w:br/>
+      </w:r>
+      <w:r>
+        <w:rPr>
+          <w:rStyle w:val="VerbatimChar"/>
+        </w:rPr>
+        <w:t xml:space="preserve">$ Assessment             &lt;chr&gt; "Dengue is a mosquito-borne viral disease cause…</w:t>
+      </w:r>
+      <w:r>
+        <w:br/>
+      </w:r>
+      <w:r>
+        <w:rPr>
+          <w:rStyle w:val="VerbatimChar"/>
+        </w:rPr>
+        <w:t xml:space="preserve">$ Overview               &lt;chr&gt; "&amp;nbsp;Global overviewCurrent situationAs of 30…</w:t>
+      </w:r>
+      <w:r>
+        <w:br/>
+      </w:r>
+      <w:r>
+        <w:rPr>
+          <w:rStyle w:val="VerbatimChar"/>
+        </w:rPr>
+        <w:t xml:space="preserve">$ DonId                  &lt;chr&gt; "2024-DON518", "2024-DON516", "2024-DON517", "2…</w:t>
+      </w:r>
+      <w:r>
+        <w:br/>
+      </w:r>
+      <w:r>
+        <w:rPr>
+          <w:rStyle w:val="VerbatimChar"/>
+        </w:rPr>
+        <w:t xml:space="preserve">$ Provider               &lt;chr&gt; "dynamicProvider372", "dynamicProvider372", "dy…</w:t>
+      </w:r>
+    </w:p>
+    <w:p>
+      <w:pPr>
+        <w:pStyle w:val="FirstParagraph"/>
+      </w:pPr>
+      <w:r>
+        <w:rPr>
+          <w:vertAlign w:val="subscript"/>
+        </w:rPr>
+        <w:t xml:space="preserve">Source:</w:t>
+      </w:r>
+      <w:r>
+        <w:rPr>
+          <w:vertAlign w:val="subscript"/>
+        </w:rPr>
+        <w:t xml:space="preserve"> </w:t>
+      </w:r>
+      <w:hyperlink r:id="rId24">
+        <w:r>
+          <w:rPr>
+            <w:rStyle w:val="Hyperlink"/>
+            <w:vertAlign w:val="subscript"/>
+          </w:rPr>
+          <w:t xml:space="preserve">Scraping data from WHO-DON website</w:t>
+        </w:r>
+      </w:hyperlink>
+    </w:p>
+    <w:p>
+      <w:pPr>
+        <w:pStyle w:val="BodyText"/>
+      </w:pPr>
+      <w:r>
         <w:t xml:space="preserve">Data retrieved from WHO-DON can merge with data from</w:t>
       </w:r>
       <w:r>
@@ -1118,50 +1381,50 @@
       </w:r>
       <w:r>
         <w:t xml:space="preserve">(Carlson et al. 2023)</w:t>
-      </w:r>
-    </w:p>
-    <w:bookmarkEnd w:id="24"/>
-    <w:bookmarkStart w:id="25" w:name="sec-results"/>
-    <w:p>
-      <w:pPr>
-        <w:pStyle w:val="Heading2"/>
-      </w:pPr>
-      <w:r>
-        <w:t xml:space="preserve">3 Results</w:t>
       </w:r>
     </w:p>
     <w:bookmarkEnd w:id="25"/>
-    <w:bookmarkStart w:id="26" w:name="sec-discussion"/>
+    <w:bookmarkStart w:id="26" w:name="sec-results"/>
     <w:p>
       <w:pPr>
         <w:pStyle w:val="Heading2"/>
       </w:pPr>
       <w:r>
-        <w:t xml:space="preserve">4 Discussion</w:t>
+        <w:t xml:space="preserve">3 Results</w:t>
       </w:r>
     </w:p>
     <w:bookmarkEnd w:id="26"/>
-    <w:bookmarkStart w:id="27" w:name="sec-conclusion"/>
+    <w:bookmarkStart w:id="27" w:name="sec-discussion"/>
     <w:p>
       <w:pPr>
         <w:pStyle w:val="Heading2"/>
       </w:pPr>
       <w:r>
-        <w:t xml:space="preserve">5 Conclusion</w:t>
+        <w:t xml:space="preserve">4 Discussion</w:t>
       </w:r>
     </w:p>
     <w:bookmarkEnd w:id="27"/>
-    <w:bookmarkStart w:id="31" w:name="sec-reference"/>
+    <w:bookmarkStart w:id="28" w:name="sec-conclusion"/>
     <w:p>
       <w:pPr>
         <w:pStyle w:val="Heading2"/>
       </w:pPr>
       <w:r>
+        <w:t xml:space="preserve">5 Conclusion</w:t>
+      </w:r>
+    </w:p>
+    <w:bookmarkEnd w:id="28"/>
+    <w:bookmarkStart w:id="32" w:name="sec-reference"/>
+    <w:p>
+      <w:pPr>
+        <w:pStyle w:val="Heading2"/>
+      </w:pPr>
+      <w:r>
         <w:t xml:space="preserve">6 References</w:t>
       </w:r>
     </w:p>
-    <w:bookmarkStart w:id="30" w:name="refs"/>
-    <w:bookmarkStart w:id="29" w:name="ref-carlson2023"/>
+    <w:bookmarkStart w:id="31" w:name="refs"/>
+    <w:bookmarkStart w:id="30" w:name="ref-carlson2023"/>
     <w:p>
       <w:pPr>
         <w:pStyle w:val="Bibliography"/>
@@ -1206,7 +1469,7 @@
       <w:r>
         <w:t xml:space="preserve"> </w:t>
       </w:r>
-      <w:hyperlink r:id="rId28">
+      <w:hyperlink r:id="rId29">
         <w:r>
           <w:rPr>
             <w:rStyle w:val="Hyperlink"/>
@@ -1218,9 +1481,9 @@
         <w:t xml:space="preserve">.</w:t>
       </w:r>
     </w:p>
-    <w:bookmarkEnd w:id="29"/>
     <w:bookmarkEnd w:id="30"/>
     <w:bookmarkEnd w:id="31"/>
+    <w:bookmarkEnd w:id="32"/>
     <w:sectPr/>
   </w:body>
 </w:document>

</xml_diff>

<commit_message>
test chatGPT and causalizeR
</commit_message>
<xml_diff>
--- a/docs/index.docx
+++ b/docs/index.docx
@@ -153,7 +153,7 @@
         <w:pStyle w:val="Date"/>
       </w:pPr>
       <w:r>
-        <w:t xml:space="preserve">2024-06-02</w:t>
+        <w:t xml:space="preserve">2024-07-15</w:t>
       </w:r>
     </w:p>
     <w:p>
@@ -1122,7 +1122,7 @@
         <w:rPr>
           <w:rStyle w:val="NormalTok"/>
         </w:rPr>
-        <w:t xml:space="preserve">glimpse(all_news_df)</w:t>
+        <w:t xml:space="preserve">glimpse(corpus)</w:t>
       </w:r>
     </w:p>
     <w:p>
@@ -1133,7 +1133,7 @@
         <w:rPr>
           <w:rStyle w:val="VerbatimChar"/>
         </w:rPr>
-        <w:t xml:space="preserve">Rows: 3,102</w:t>
+        <w:t xml:space="preserve">Rows: 18,612</w:t>
       </w:r>
       <w:r>
         <w:br/>
@@ -1142,7 +1142,7 @@
         <w:rPr>
           <w:rStyle w:val="VerbatimChar"/>
         </w:rPr>
-        <w:t xml:space="preserve">Columns: 22</w:t>
+        <w:t xml:space="preserve">Columns: 5</w:t>
       </w:r>
       <w:r>
         <w:br/>
@@ -1151,7 +1151,7 @@
         <w:rPr>
           <w:rStyle w:val="VerbatimChar"/>
         </w:rPr>
-        <w:t xml:space="preserve">$ Id                     &lt;chr&gt; "8c8a4612-7d82-4e67-adb8-e1bc9aa69c4b", "696077…</w:t>
+        <w:t xml:space="preserve">$ DonID_standardized &lt;chr&gt; "2024-DON518", "2024-DON518", "2024-DON518", "2024-…</w:t>
       </w:r>
       <w:r>
         <w:br/>
@@ -1160,7 +1160,7 @@
         <w:rPr>
           <w:rStyle w:val="VerbatimChar"/>
         </w:rPr>
-        <w:t xml:space="preserve">$ LastModified           &lt;dttm&gt; 2024-05-30 14:31:48, 2024-05-16 14:53:26, 2024…</w:t>
+        <w:t xml:space="preserve">$ UrlName            &lt;chr&gt; "2024-DON518", "2024-DON518", "2024-DON518", "2024-…</w:t>
       </w:r>
       <w:r>
         <w:br/>
@@ -1169,7 +1169,7 @@
         <w:rPr>
           <w:rStyle w:val="VerbatimChar"/>
         </w:rPr>
-        <w:t xml:space="preserve">$ PublicationDate        &lt;dttm&gt; 2024-05-30 10:31:02, 2024-05-08 16:40:02, 2024…</w:t>
+        <w:t xml:space="preserve">$ DonId              &lt;chr&gt; "2024-DON518", "2024-DON518", "2024-DON518", "2024-…</w:t>
       </w:r>
       <w:r>
         <w:br/>
@@ -1178,7 +1178,7 @@
         <w:rPr>
           <w:rStyle w:val="VerbatimChar"/>
         </w:rPr>
-        <w:t xml:space="preserve">$ DateCreated            &lt;dttm&gt; 2024-05-30 10:31:02, 2024-05-08 16:40:02, 2024…</w:t>
+        <w:t xml:space="preserve">$ InformationType    &lt;chr&gt; "Summary", "Overview", "Epidemiology", "Assessment"…</w:t>
       </w:r>
       <w:r>
         <w:br/>
@@ -1187,160 +1187,7 @@
         <w:rPr>
           <w:rStyle w:val="VerbatimChar"/>
         </w:rPr>
-        <w:t xml:space="preserve">$ IncludeInSitemap       &lt;lgl&gt; TRUE, TRUE, TRUE, TRUE, TRUE, TRUE, TRUE, TRUE,…</w:t>
-      </w:r>
-      <w:r>
-        <w:br/>
-      </w:r>
-      <w:r>
-        <w:rPr>
-          <w:rStyle w:val="VerbatimChar"/>
-        </w:rPr>
-        <w:t xml:space="preserve">$ SystemSourceKey        &lt;lgl&gt; NA, NA, NA, NA, NA, NA, NA, NA, NA, NA, NA, NA,…</w:t>
-      </w:r>
-      <w:r>
-        <w:br/>
-      </w:r>
-      <w:r>
-        <w:rPr>
-          <w:rStyle w:val="VerbatimChar"/>
-        </w:rPr>
-        <w:t xml:space="preserve">$ UrlName                &lt;chr&gt; "2024-DON518", "2024-DON516", "2024-DON517", "2…</w:t>
-      </w:r>
-      <w:r>
-        <w:br/>
-      </w:r>
-      <w:r>
-        <w:rPr>
-          <w:rStyle w:val="VerbatimChar"/>
-        </w:rPr>
-        <w:t xml:space="preserve">$ ItemDefaultUrl         &lt;chr&gt; "/2024-DON518", "/2024-DON516", "/2024-DON517",…</w:t>
-      </w:r>
-      <w:r>
-        <w:br/>
-      </w:r>
-      <w:r>
-        <w:rPr>
-          <w:rStyle w:val="VerbatimChar"/>
-        </w:rPr>
-        <w:t xml:space="preserve">$ Response               &lt;chr&gt; "The overall capacity for countries to respond …</w:t>
-      </w:r>
-      <w:r>
-        <w:br/>
-      </w:r>
-      <w:r>
-        <w:rPr>
-          <w:rStyle w:val="VerbatimChar"/>
-        </w:rPr>
-        <w:t xml:space="preserve">$ FurtherInformation     &lt;chr&gt; "WHO Fact sheet: Dengue and severe dengue; http…</w:t>
-      </w:r>
-      <w:r>
-        <w:br/>
-      </w:r>
-      <w:r>
-        <w:rPr>
-          <w:rStyle w:val="VerbatimChar"/>
-        </w:rPr>
-        <w:t xml:space="preserve">$ Summary                &lt;chr&gt; "As of 30 April 2024, over 7.6 million dengue c…</w:t>
-      </w:r>
-      <w:r>
-        <w:br/>
-      </w:r>
-      <w:r>
-        <w:rPr>
-          <w:rStyle w:val="VerbatimChar"/>
-        </w:rPr>
-        <w:t xml:space="preserve">$ PublicationDateAndTime &lt;dttm&gt; 2024-05-30 18:00:00, 2024-05-08 16:24:14, 2024…</w:t>
-      </w:r>
-      <w:r>
-        <w:br/>
-      </w:r>
-      <w:r>
-        <w:rPr>
-          <w:rStyle w:val="VerbatimChar"/>
-        </w:rPr>
-        <w:t xml:space="preserve">$ TitleSuffix            &lt;chr&gt; "", "", "", "", "", "", "", "", "", "", "", "",…</w:t>
-      </w:r>
-      <w:r>
-        <w:br/>
-      </w:r>
-      <w:r>
-        <w:rPr>
-          <w:rStyle w:val="VerbatimChar"/>
-        </w:rPr>
-        <w:t xml:space="preserve">$ UseOverrideTitle       &lt;lgl&gt; TRUE, TRUE, TRUE, TRUE, FALSE, FALSE, TRUE, TRU…</w:t>
-      </w:r>
-      <w:r>
-        <w:br/>
-      </w:r>
-      <w:r>
-        <w:rPr>
-          <w:rStyle w:val="VerbatimChar"/>
-        </w:rPr>
-        <w:t xml:space="preserve">$ Title                  &lt;chr&gt; "Dengue - Global situation", "Middle East respi…</w:t>
-      </w:r>
-      <w:r>
-        <w:br/>
-      </w:r>
-      <w:r>
-        <w:rPr>
-          <w:rStyle w:val="VerbatimChar"/>
-        </w:rPr>
-        <w:t xml:space="preserve">$ Epidemiology           &lt;chr&gt; "Dengue virus is transmitted to humans through …</w:t>
-      </w:r>
-      <w:r>
-        <w:br/>
-      </w:r>
-      <w:r>
-        <w:rPr>
-          <w:rStyle w:val="VerbatimChar"/>
-        </w:rPr>
-        <w:t xml:space="preserve">$ OverrideTitle          &lt;chr&gt; "Dengue - Global situation", "Middle East respi…</w:t>
-      </w:r>
-      <w:r>
-        <w:br/>
-      </w:r>
-      <w:r>
-        <w:rPr>
-          <w:rStyle w:val="VerbatimChar"/>
-        </w:rPr>
-        <w:t xml:space="preserve">$ Advice                 &lt;chr&gt; "Dengue is primarily an urban disease of the tr…</w:t>
-      </w:r>
-      <w:r>
-        <w:br/>
-      </w:r>
-      <w:r>
-        <w:rPr>
-          <w:rStyle w:val="VerbatimChar"/>
-        </w:rPr>
-        <w:t xml:space="preserve">$ Assessment             &lt;chr&gt; "Dengue is a mosquito-borne viral disease cause…</w:t>
-      </w:r>
-      <w:r>
-        <w:br/>
-      </w:r>
-      <w:r>
-        <w:rPr>
-          <w:rStyle w:val="VerbatimChar"/>
-        </w:rPr>
-        <w:t xml:space="preserve">$ Overview               &lt;chr&gt; "&amp;nbsp;Global overviewCurrent situationAs of 30…</w:t>
-      </w:r>
-      <w:r>
-        <w:br/>
-      </w:r>
-      <w:r>
-        <w:rPr>
-          <w:rStyle w:val="VerbatimChar"/>
-        </w:rPr>
-        <w:t xml:space="preserve">$ DonId                  &lt;chr&gt; "2024-DON518", "2024-DON516", "2024-DON517", "2…</w:t>
-      </w:r>
-      <w:r>
-        <w:br/>
-      </w:r>
-      <w:r>
-        <w:rPr>
-          <w:rStyle w:val="VerbatimChar"/>
-        </w:rPr>
-        <w:t xml:space="preserve">$ Provider               &lt;chr&gt; "dynamicProvider372", "dynamicProvider372", "dy…</w:t>
+        <w:t xml:space="preserve">$ Text               &lt;chr&gt; "As of 30 April 2024, over 7.6 million dengue cases…</w:t>
       </w:r>
     </w:p>
     <w:p>

</xml_diff>